<commit_message>
updated blog link to notion page
</commit_message>
<xml_diff>
--- a/CVtemp.docx
+++ b/CVtemp.docx
@@ -240,11 +240,41 @@
     <w:p>
       <w:pPr>
         <w:pStyle w:val="Default"/>
+        <w:rPr>
+          <w:rFonts w:ascii="Garamond" w:hAnsi="Garamond"/>
+          <w:color w:val="auto"/>
+          <w:sz w:val="32"/>
+          <w:szCs w:val="44"/>
+        </w:rPr>
+      </w:pPr>
+      <w:r>
+        <w:rPr>
+          <w:rFonts w:ascii="Garamond" w:hAnsi="Garamond"/>
+          <w:color w:val="auto"/>
+          <w:sz w:val="32"/>
+          <w:szCs w:val="44"/>
+        </w:rPr>
+        <w:t xml:space="preserve">personal page &amp; dev blog: </w:t>
+      </w:r>
+      <w:r>
+        <w:rPr>
+          <w:rFonts w:ascii="Garamond" w:hAnsi="Garamond"/>
+          <w:color w:val="auto"/>
+          <w:sz w:val="32"/>
+          <w:szCs w:val="44"/>
+        </w:rPr>
+        <w:t>yjkxx.github.io</w:t>
+      </w:r>
+    </w:p>
+    <w:p>
+      <w:pPr>
+        <w:pStyle w:val="Default"/>
         <w:spacing w:line="252" w:lineRule="auto"/>
         <w:rPr>
           <w:rFonts w:ascii="Garamond" w:hAnsi="Garamond"/>
           <w:color w:val="auto"/>
-          <w:sz w:val="20"/>
+          <w:sz w:val="32"/>
+          <w:szCs w:val="44"/>
         </w:rPr>
       </w:pPr>
     </w:p>
@@ -629,209 +659,7 @@
           <w:rFonts w:ascii="Garamond" w:hAnsi="Garamond"/>
           <w:bCs/>
         </w:rPr>
-        <w:t xml:space="preserve">As Founder &amp; CEO, I </w:t>
-      </w:r>
-      <w:r>
-        <w:rPr>
-          <w:rFonts w:ascii="Garamond" w:hAnsi="Garamond"/>
-          <w:bCs/>
-        </w:rPr>
-        <w:t xml:space="preserve">oversee our </w:t>
-      </w:r>
-      <w:r>
-        <w:rPr>
-          <w:rFonts w:ascii="Garamond" w:hAnsi="Garamond"/>
-          <w:bCs/>
-        </w:rPr>
-        <w:t>core strategies</w:t>
-      </w:r>
-      <w:r>
-        <w:rPr>
-          <w:rFonts w:ascii="Garamond" w:hAnsi="Garamond"/>
-          <w:bCs/>
-        </w:rPr>
-        <w:t>, product</w:t>
-      </w:r>
-      <w:r>
-        <w:rPr>
-          <w:rFonts w:ascii="Garamond" w:hAnsi="Garamond"/>
-          <w:bCs/>
-        </w:rPr>
-        <w:t xml:space="preserve"> roadmap</w:t>
-      </w:r>
-      <w:r>
-        <w:rPr>
-          <w:rFonts w:ascii="Garamond" w:hAnsi="Garamond"/>
-          <w:bCs/>
-        </w:rPr>
-        <w:t xml:space="preserve">, ops, </w:t>
-      </w:r>
-      <w:r>
-        <w:rPr>
-          <w:rFonts w:ascii="Garamond" w:hAnsi="Garamond"/>
-          <w:bCs/>
-        </w:rPr>
-        <w:t>marketing</w:t>
-      </w:r>
-      <w:r>
-        <w:rPr>
-          <w:rFonts w:ascii="Garamond" w:hAnsi="Garamond"/>
-          <w:bCs/>
-        </w:rPr>
-        <w:t>, and fundraising</w:t>
-      </w:r>
-      <w:r>
-        <w:rPr>
-          <w:rFonts w:ascii="Garamond" w:hAnsi="Garamond"/>
-          <w:bCs/>
-        </w:rPr>
-        <w:t>.</w:t>
-      </w:r>
-    </w:p>
-    <w:p>
-      <w:pPr>
-        <w:pStyle w:val="Default"/>
-        <w:numPr>
-          <w:ilvl w:val="1"/>
-          <w:numId w:val="19"/>
-        </w:numPr>
-        <w:spacing w:line="252" w:lineRule="auto"/>
-        <w:rPr>
-          <w:rFonts w:ascii="Garamond" w:hAnsi="Garamond"/>
-          <w:bCs/>
-        </w:rPr>
-      </w:pPr>
-      <w:r>
-        <w:rPr>
-          <w:rFonts w:ascii="Garamond" w:hAnsi="Garamond"/>
-          <w:bCs/>
-          <w:sz w:val="22"/>
-          <w:szCs w:val="22"/>
-        </w:rPr>
-        <w:t xml:space="preserve">Tens of thousands </w:t>
-      </w:r>
-      <w:r>
-        <w:rPr>
-          <w:rFonts w:ascii="Garamond" w:hAnsi="Garamond"/>
-          <w:bCs/>
-          <w:sz w:val="22"/>
-          <w:szCs w:val="22"/>
-        </w:rPr>
-        <w:t>of units sold in 2 years of operation with thousands of 5-star reviews</w:t>
-      </w:r>
-      <w:r>
-        <w:rPr>
-          <w:rFonts w:ascii="Garamond" w:hAnsi="Garamond"/>
-          <w:bCs/>
-          <w:sz w:val="22"/>
-          <w:szCs w:val="22"/>
-        </w:rPr>
-        <w:t>.</w:t>
-      </w:r>
-    </w:p>
-    <w:p>
-      <w:pPr>
-        <w:pStyle w:val="Default"/>
-        <w:numPr>
-          <w:ilvl w:val="1"/>
-          <w:numId w:val="19"/>
-        </w:numPr>
-        <w:spacing w:line="252" w:lineRule="auto"/>
-        <w:rPr>
-          <w:rFonts w:ascii="Garamond" w:hAnsi="Garamond"/>
-          <w:bCs/>
-        </w:rPr>
-      </w:pPr>
-      <w:r>
-        <w:rPr>
-          <w:rFonts w:ascii="Garamond" w:hAnsi="Garamond"/>
-          <w:bCs/>
-        </w:rPr>
-        <w:t>Sub-bullets</w:t>
-      </w:r>
-      <w:r>
-        <w:rPr>
-          <w:rFonts w:ascii="Garamond" w:hAnsi="Garamond"/>
-          <w:bCs/>
-        </w:rPr>
-        <w:t xml:space="preserve"> </w:t>
-      </w:r>
-      <w:r>
-        <w:rPr>
-          <w:rFonts w:ascii="Garamond" w:hAnsi="Garamond"/>
-          <w:bCs/>
-        </w:rPr>
-        <w:t>are for</w:t>
-      </w:r>
-      <w:r>
-        <w:rPr>
-          <w:rFonts w:ascii="Garamond" w:hAnsi="Garamond"/>
-          <w:bCs/>
-        </w:rPr>
-        <w:t xml:space="preserve"> more detail </w:t>
-      </w:r>
-      <w:r>
-        <w:rPr>
-          <w:rFonts w:ascii="Garamond" w:hAnsi="Garamond"/>
-          <w:bCs/>
-        </w:rPr>
-        <w:t>if needed</w:t>
-      </w:r>
-      <w:r>
-        <w:rPr>
-          <w:rFonts w:ascii="Garamond" w:hAnsi="Garamond"/>
-          <w:bCs/>
-        </w:rPr>
-        <w:t xml:space="preserve">, like </w:t>
-      </w:r>
-      <w:r>
-        <w:rPr>
-          <w:rFonts w:ascii="Garamond" w:hAnsi="Garamond"/>
-          <w:bCs/>
-        </w:rPr>
-        <w:t>key performance stat</w:t>
-      </w:r>
-      <w:r>
-        <w:rPr>
-          <w:rFonts w:ascii="Garamond" w:hAnsi="Garamond"/>
-          <w:bCs/>
-        </w:rPr>
-        <w:t>s</w:t>
-      </w:r>
-      <w:r>
-        <w:rPr>
-          <w:rFonts w:ascii="Garamond" w:hAnsi="Garamond"/>
-          <w:bCs/>
-        </w:rPr>
-        <w:t xml:space="preserve"> </w:t>
-      </w:r>
-      <w:r>
-        <w:rPr>
-          <w:rFonts w:ascii="Garamond" w:hAnsi="Garamond"/>
-          <w:bCs/>
-        </w:rPr>
-        <w:t>or</w:t>
-      </w:r>
-      <w:r>
-        <w:rPr>
-          <w:rFonts w:ascii="Garamond" w:hAnsi="Garamond"/>
-          <w:bCs/>
-        </w:rPr>
-        <w:t xml:space="preserve"> </w:t>
-      </w:r>
-      <w:r>
-        <w:rPr>
-          <w:rFonts w:ascii="Garamond" w:hAnsi="Garamond"/>
-          <w:bCs/>
-        </w:rPr>
-        <w:t>a portfolio / website link.</w:t>
-      </w:r>
-      <w:r>
-        <w:rPr>
-          <w:rFonts w:ascii="Garamond" w:hAnsi="Garamond"/>
-          <w:bCs/>
-        </w:rPr>
-        <w:t xml:space="preserve"> </w:t>
+        <w:t>Shadowed a lead backend developer in creating DB error alert system</w:t>
       </w:r>
     </w:p>
     <w:p>
@@ -852,42 +680,7 @@
           <w:rFonts w:ascii="Garamond" w:hAnsi="Garamond"/>
           <w:bCs/>
         </w:rPr>
-        <w:t>Core responsibility #</w:t>
-      </w:r>
-      <w:r>
-        <w:rPr>
-          <w:rFonts w:ascii="Garamond" w:hAnsi="Garamond"/>
-          <w:bCs/>
-        </w:rPr>
-        <w:t>3</w:t>
-      </w:r>
-      <w:r>
-        <w:rPr>
-          <w:rFonts w:ascii="Garamond" w:hAnsi="Garamond"/>
-          <w:bCs/>
-        </w:rPr>
-        <w:t>.</w:t>
-      </w:r>
-      <w:r>
-        <w:rPr>
-          <w:rFonts w:ascii="Garamond" w:hAnsi="Garamond"/>
-          <w:bCs/>
-        </w:rPr>
-        <w:t xml:space="preserve"> Pretend this is where they stop reading your resume. Wheth</w:t>
-      </w:r>
-      <w:r>
-        <w:rPr>
-          <w:rFonts w:ascii="Garamond" w:hAnsi="Garamond"/>
-          <w:bCs/>
-        </w:rPr>
-        <w:t xml:space="preserve">er Work or Education is your top </w:t>
-      </w:r>
-      <w:r>
-        <w:rPr>
-          <w:rFonts w:ascii="Garamond" w:hAnsi="Garamond"/>
-          <w:bCs/>
-        </w:rPr>
-        <w:t>section, the first 3 things they see better be your most impressive stuff, period.</w:t>
+        <w:t>Pilot project:</w:t>
       </w:r>
     </w:p>
     <w:p>
@@ -1268,29 +1061,6 @@
     <w:p>
       <w:pPr>
         <w:pStyle w:val="Default"/>
-        <w:numPr>
-          <w:ilvl w:val="0"/>
-          <w:numId w:val="13"/>
-        </w:numPr>
-        <w:spacing w:line="252" w:lineRule="auto"/>
-        <w:rPr>
-          <w:rFonts w:ascii="Garamond" w:hAnsi="Garamond"/>
-          <w:bCs/>
-          <w:color w:val="auto"/>
-        </w:rPr>
-      </w:pPr>
-      <w:r>
-        <w:rPr>
-          <w:rFonts w:ascii="Garamond" w:hAnsi="Garamond"/>
-          <w:bCs/>
-          <w:color w:val="auto"/>
-        </w:rPr>
-        <w:t>Core responsibility #3.</w:t>
-      </w:r>
-    </w:p>
-    <w:p>
-      <w:pPr>
-        <w:pStyle w:val="Default"/>
         <w:spacing w:line="252" w:lineRule="auto"/>
         <w:rPr>
           <w:rFonts w:ascii="Garamond" w:hAnsi="Garamond"/>
@@ -1366,152 +1136,30 @@
           <w:bCs/>
           <w:color w:val="auto"/>
         </w:rPr>
-        <w:t xml:space="preserve"> </w:t>
-      </w:r>
-      <w:r>
-        <w:rPr>
-          <w:rFonts w:ascii="Garamond" w:hAnsi="Garamond"/>
-          <w:bCs/>
-          <w:i/>
-          <w:color w:val="auto"/>
-        </w:rPr>
-        <w:t>(plug in your own)</w:t>
-      </w:r>
-      <w:r>
-        <w:rPr>
-          <w:rFonts w:ascii="Garamond" w:hAnsi="Garamond"/>
-          <w:b/>
-          <w:bCs/>
-          <w:color w:val="auto"/>
-        </w:rPr>
         <w:t xml:space="preserve">: </w:t>
       </w:r>
       <w:r>
         <w:rPr>
           <w:rFonts w:ascii="Garamond" w:hAnsi="Garamond"/>
-          <w:bCs/>
-          <w:color w:val="auto"/>
-          <w:sz w:val="22"/>
-          <w:szCs w:val="22"/>
-        </w:rPr>
-        <w:t>Strategic</w:t>
-      </w:r>
-      <w:r>
-        <w:rPr>
-          <w:rFonts w:ascii="Garamond" w:hAnsi="Garamond"/>
-          <w:bCs/>
-          <w:color w:val="auto"/>
-          <w:sz w:val="22"/>
-          <w:szCs w:val="22"/>
-        </w:rPr>
-        <w:t xml:space="preserve"> planning; strategic partnerships; revenue modeling &amp; forecasting; </w:t>
-      </w:r>
-      <w:r>
-        <w:rPr>
-          <w:rFonts w:ascii="Garamond" w:hAnsi="Garamond"/>
-          <w:bCs/>
-          <w:sz w:val="22"/>
-          <w:szCs w:val="22"/>
-        </w:rPr>
-        <w:t xml:space="preserve">retail partnerships, sales, &amp; </w:t>
-      </w:r>
-      <w:r>
-        <w:rPr>
-          <w:rFonts w:ascii="Garamond" w:hAnsi="Garamond"/>
-          <w:bCs/>
-          <w:sz w:val="22"/>
-          <w:szCs w:val="22"/>
-        </w:rPr>
-        <w:t>distro</w:t>
-      </w:r>
-      <w:r>
-        <w:rPr>
-          <w:rFonts w:ascii="Garamond" w:hAnsi="Garamond"/>
-          <w:bCs/>
-          <w:sz w:val="22"/>
-          <w:szCs w:val="22"/>
-        </w:rPr>
-        <w:t>; contract negotiations; account management</w:t>
-      </w:r>
-      <w:r>
-        <w:rPr>
-          <w:rFonts w:ascii="Garamond" w:hAnsi="Garamond"/>
-          <w:bCs/>
-          <w:color w:val="auto"/>
-          <w:sz w:val="22"/>
-          <w:szCs w:val="22"/>
-        </w:rPr>
-        <w:t>; Amazon marketing</w:t>
-      </w:r>
-      <w:r>
-        <w:rPr>
-          <w:rFonts w:ascii="Garamond" w:hAnsi="Garamond"/>
-          <w:bCs/>
-          <w:color w:val="auto"/>
-          <w:sz w:val="22"/>
-          <w:szCs w:val="22"/>
-        </w:rPr>
-        <w:t xml:space="preserve">; </w:t>
-      </w:r>
-      <w:r>
-        <w:rPr>
-          <w:rFonts w:ascii="Garamond" w:hAnsi="Garamond"/>
-          <w:bCs/>
-          <w:color w:val="auto"/>
-          <w:sz w:val="22"/>
-          <w:szCs w:val="22"/>
-        </w:rPr>
-        <w:t>channel marketing; crowdfunding; copywriting;</w:t>
-      </w:r>
-      <w:r>
-        <w:rPr>
-          <w:rFonts w:ascii="Garamond" w:hAnsi="Garamond"/>
-          <w:bCs/>
-          <w:color w:val="auto"/>
-          <w:sz w:val="22"/>
-          <w:szCs w:val="22"/>
-        </w:rPr>
-        <w:t xml:space="preserve"> content marketing; brand marketing; DTC; Shopify;</w:t>
-      </w:r>
-      <w:r>
-        <w:rPr>
-          <w:rFonts w:ascii="Garamond" w:hAnsi="Garamond"/>
-          <w:bCs/>
-          <w:color w:val="auto"/>
-          <w:sz w:val="22"/>
-          <w:szCs w:val="22"/>
-        </w:rPr>
-        <w:t xml:space="preserve"> </w:t>
-      </w:r>
-      <w:r>
-        <w:rPr>
-          <w:rFonts w:ascii="Garamond" w:hAnsi="Garamond"/>
-          <w:bCs/>
-          <w:color w:val="auto"/>
-          <w:sz w:val="22"/>
-          <w:szCs w:val="22"/>
-        </w:rPr>
-        <w:t xml:space="preserve">supply chain management; </w:t>
-      </w:r>
-      <w:r>
-        <w:rPr>
-          <w:rFonts w:ascii="Garamond" w:hAnsi="Garamond"/>
-          <w:bCs/>
-          <w:color w:val="auto"/>
-          <w:sz w:val="22"/>
-          <w:szCs w:val="22"/>
-        </w:rPr>
-        <w:t>Keynote / PPT</w:t>
-      </w:r>
-      <w:r>
-        <w:rPr>
-          <w:rFonts w:ascii="Garamond" w:hAnsi="Garamond"/>
-          <w:bCs/>
-          <w:color w:val="auto"/>
-          <w:sz w:val="22"/>
-          <w:szCs w:val="22"/>
-        </w:rPr>
-        <w:t xml:space="preserve"> presentation</w:t>
+          <w:color w:val="auto"/>
+        </w:rPr>
+        <w:t xml:space="preserve">Java, C, MongoDB, </w:t>
+      </w:r>
+      <w:proofErr w:type="spellStart"/>
+      <w:r>
+        <w:rPr>
+          <w:rFonts w:ascii="Garamond" w:hAnsi="Garamond"/>
+          <w:color w:val="auto"/>
+        </w:rPr>
+        <w:t>mySQL</w:t>
+      </w:r>
+      <w:proofErr w:type="spellEnd"/>
+      <w:r>
+        <w:rPr>
+          <w:rFonts w:ascii="Garamond" w:hAnsi="Garamond"/>
+          <w:color w:val="auto"/>
+        </w:rPr>
+        <w:t xml:space="preserve">, </w:t>
       </w:r>
     </w:p>
     <w:p>
@@ -1543,90 +1191,16 @@
           <w:bCs/>
           <w:color w:val="auto"/>
         </w:rPr>
+        <w:t>:</w:t>
+      </w:r>
+      <w:r>
+        <w:rPr>
+          <w:rFonts w:ascii="Garamond" w:hAnsi="Garamond"/>
+          <w:bCs/>
+          <w:color w:val="auto"/>
+          <w:szCs w:val="20"/>
+        </w:rPr>
         <w:t xml:space="preserve"> </w:t>
-      </w:r>
-      <w:r>
-        <w:rPr>
-          <w:rFonts w:ascii="Garamond" w:hAnsi="Garamond"/>
-          <w:bCs/>
-          <w:i/>
-          <w:color w:val="auto"/>
-        </w:rPr>
-        <w:t>(make your own)</w:t>
-      </w:r>
-      <w:r>
-        <w:rPr>
-          <w:rFonts w:ascii="Garamond" w:hAnsi="Garamond"/>
-          <w:b/>
-          <w:bCs/>
-          <w:color w:val="auto"/>
-        </w:rPr>
-        <w:t>:</w:t>
-      </w:r>
-      <w:r>
-        <w:rPr>
-          <w:rFonts w:ascii="Garamond" w:hAnsi="Garamond"/>
-          <w:bCs/>
-          <w:color w:val="auto"/>
-          <w:szCs w:val="20"/>
-        </w:rPr>
-        <w:t xml:space="preserve"> </w:t>
-      </w:r>
-      <w:r>
-        <w:rPr>
-          <w:rFonts w:ascii="Garamond" w:hAnsi="Garamond"/>
-          <w:color w:val="auto"/>
-        </w:rPr>
-        <w:t>Puns; sleeping; sustainability; politics; yoga;</w:t>
-      </w:r>
-      <w:r>
-        <w:rPr>
-          <w:rFonts w:ascii="Garamond" w:hAnsi="Garamond"/>
-          <w:color w:val="auto"/>
-        </w:rPr>
-        <w:t xml:space="preserve"> </w:t>
-      </w:r>
-      <w:r>
-        <w:rPr>
-          <w:rFonts w:ascii="Garamond" w:hAnsi="Garamond"/>
-          <w:color w:val="auto"/>
-        </w:rPr>
-        <w:t>t</w:t>
-      </w:r>
-      <w:r>
-        <w:rPr>
-          <w:rFonts w:ascii="Garamond" w:hAnsi="Garamond"/>
-          <w:color w:val="auto"/>
-        </w:rPr>
-        <w:t>raveling</w:t>
-      </w:r>
-      <w:r>
-        <w:rPr>
-          <w:rFonts w:ascii="Garamond" w:hAnsi="Garamond"/>
-          <w:color w:val="auto"/>
-        </w:rPr>
-        <w:t xml:space="preserve">; fishing; </w:t>
-      </w:r>
-      <w:r>
-        <w:rPr>
-          <w:rFonts w:ascii="Garamond" w:hAnsi="Garamond"/>
-          <w:color w:val="auto"/>
-        </w:rPr>
-        <w:t xml:space="preserve">Reddit; </w:t>
-      </w:r>
-      <w:r>
-        <w:rPr>
-          <w:rFonts w:ascii="Garamond" w:hAnsi="Garamond"/>
-          <w:color w:val="auto"/>
-        </w:rPr>
-        <w:t xml:space="preserve">beer; </w:t>
-      </w:r>
-      <w:r>
-        <w:rPr>
-          <w:rFonts w:ascii="Garamond" w:hAnsi="Garamond"/>
-          <w:color w:val="auto"/>
-        </w:rPr>
-        <w:t>Seinfeld</w:t>
       </w:r>
     </w:p>
     <w:p>

</xml_diff>